<commit_message>
modificadas slides y ejercicios de accesibilidad
</commit_message>
<xml_diff>
--- a/02-accesibilidad/slides/export/01-accesibilidad.docx
+++ b/02-accesibilidad/slides/export/01-accesibilidad.docx
@@ -5532,10 +5532,10 @@
       <w:pPr>
         <w:pStyle w:val="Heading2"/>
       </w:pPr>
-      <w:bookmarkStart w:id="133" w:name="auda-a-los-usuarios"/>
+      <w:bookmarkStart w:id="133" w:name="ayuda-a-los-usuarios"/>
       <w:bookmarkEnd w:id="133"/>
       <w:r>
-        <w:t xml:space="preserve">Auda a los usuarios</w:t>
+        <w:t xml:space="preserve">Ayuda a los usuarios</w:t>
       </w:r>
     </w:p>
     <w:p>
@@ -5777,7 +5777,7 @@
         <w:rPr>
           <w:rStyle w:val="VerbatimChar"/>
         </w:rPr>
-        <w:t xml:space="preserve">  &lt;img src="./img/flecha-izq.gif"</w:t>
+        <w:t xml:space="preserve">  &lt;img src="./img/flecha-izq.gif" alt="Flecha roja izquierda" &gt;&lt;/a&gt;</w:t>
       </w:r>
       <w:r>
         <w:br w:type="textWrapping"/>
@@ -5786,7 +5786,7 @@
         <w:rPr>
           <w:rStyle w:val="VerbatimChar"/>
         </w:rPr>
-        <w:t xml:space="preserve">    alt="Flecha roja izquierda" &gt;&lt;/a&gt;</w:t>
+        <w:t xml:space="preserve">&lt;a href="indice.html"&gt;Índice&lt;/a&gt;</w:t>
       </w:r>
       <w:r>
         <w:br w:type="textWrapping"/>
@@ -5795,7 +5795,7 @@
         <w:rPr>
           <w:rStyle w:val="VerbatimChar"/>
         </w:rPr>
-        <w:t xml:space="preserve">&lt;a href="indice.html"&gt;Índice&lt;/a&gt;</w:t>
+        <w:t xml:space="preserve">&lt;a href="siguiente.html"&gt;</w:t>
       </w:r>
       <w:r>
         <w:br w:type="textWrapping"/>
@@ -5804,7 +5804,39 @@
         <w:rPr>
           <w:rStyle w:val="VerbatimChar"/>
         </w:rPr>
-        <w:t xml:space="preserve">&lt;a href="siguiente.html"&gt;</w:t>
+        <w:t xml:space="preserve">  &lt;img src="./img/flecha-der.gif" alt="Flecha roja derecha" &gt;&lt;/a&gt;</w:t>
+      </w:r>
+    </w:p>
+    <w:p>
+      <w:pPr>
+        <w:pStyle w:val="Compact"/>
+        <w:numPr>
+          <w:numId w:val="1112"/>
+          <w:ilvl w:val="0"/>
+        </w:numPr>
+      </w:pPr>
+      <w:r>
+        <w:t xml:space="preserve">Mal uso de alt cuando</w:t>
+      </w:r>
+      <w:r>
+        <w:t xml:space="preserve"> </w:t>
+      </w:r>
+      <w:r>
+        <w:rPr>
+          <w:b/>
+        </w:rPr>
+        <w:t xml:space="preserve">se usa en imágenes decorativas</w:t>
+      </w:r>
+    </w:p>
+    <w:p>
+      <w:pPr>
+        <w:pStyle w:val="SourceCode"/>
+      </w:pPr>
+      <w:r>
+        <w:rPr>
+          <w:rStyle w:val="VerbatimChar"/>
+        </w:rPr>
+        <w:t xml:space="preserve">&lt;a href="unete.html"&gt;</w:t>
       </w:r>
       <w:r>
         <w:br w:type="textWrapping"/>
@@ -5813,7 +5845,39 @@
         <w:rPr>
           <w:rStyle w:val="VerbatimChar"/>
         </w:rPr>
-        <w:t xml:space="preserve">  &lt;img src="./img/flecha-der.gif"</w:t>
+        <w:t xml:space="preserve">  &lt;img src="./img/logo.png" alt="Únete" /&gt;Únete&lt;/a&gt;</w:t>
+      </w:r>
+    </w:p>
+    <w:p>
+      <w:pPr>
+        <w:pStyle w:val="Compact"/>
+        <w:numPr>
+          <w:numId w:val="1113"/>
+          <w:ilvl w:val="0"/>
+        </w:numPr>
+      </w:pPr>
+      <w:r>
+        <w:t xml:space="preserve">Mal uso de alt cuando</w:t>
+      </w:r>
+      <w:r>
+        <w:t xml:space="preserve"> </w:t>
+      </w:r>
+      <w:r>
+        <w:rPr>
+          <w:b/>
+        </w:rPr>
+        <w:t xml:space="preserve">no aporta nada útil</w:t>
+      </w:r>
+    </w:p>
+    <w:p>
+      <w:pPr>
+        <w:pStyle w:val="SourceCode"/>
+      </w:pPr>
+      <w:r>
+        <w:rPr>
+          <w:rStyle w:val="VerbatimChar"/>
+        </w:rPr>
+        <w:t xml:space="preserve">&lt;p&gt;</w:t>
       </w:r>
       <w:r>
         <w:br w:type="textWrapping"/>
@@ -5822,39 +5886,7 @@
         <w:rPr>
           <w:rStyle w:val="VerbatimChar"/>
         </w:rPr>
-        <w:t xml:space="preserve">    alt="Flecha roja derecha" &gt;&lt;/a&gt;</w:t>
-      </w:r>
-    </w:p>
-    <w:p>
-      <w:pPr>
-        <w:pStyle w:val="Compact"/>
-        <w:numPr>
-          <w:numId w:val="1112"/>
-          <w:ilvl w:val="0"/>
-        </w:numPr>
-      </w:pPr>
-      <w:r>
-        <w:t xml:space="preserve">Mal uso de alt cuando</w:t>
-      </w:r>
-      <w:r>
-        <w:t xml:space="preserve"> </w:t>
-      </w:r>
-      <w:r>
-        <w:rPr>
-          <w:b/>
-        </w:rPr>
-        <w:t xml:space="preserve">se usa en imágenes decorativas</w:t>
-      </w:r>
-    </w:p>
-    <w:p>
-      <w:pPr>
-        <w:pStyle w:val="SourceCode"/>
-      </w:pPr>
-      <w:r>
-        <w:rPr>
-          <w:rStyle w:val="VerbatimChar"/>
-        </w:rPr>
-        <w:t xml:space="preserve">&lt;a href="unete.html"&gt;</w:t>
+        <w:t xml:space="preserve">  Teléfono de contacto:</w:t>
       </w:r>
       <w:r>
         <w:br w:type="textWrapping"/>
@@ -5863,75 +5895,7 @@
         <w:rPr>
           <w:rStyle w:val="VerbatimChar"/>
         </w:rPr>
-        <w:t xml:space="preserve">  &lt;img src="./img/logo.png"</w:t>
-      </w:r>
-      <w:r>
-        <w:br w:type="textWrapping"/>
-      </w:r>
-      <w:r>
-        <w:rPr>
-          <w:rStyle w:val="VerbatimChar"/>
-        </w:rPr>
-        <w:t xml:space="preserve">    alt="Únete" /&gt;Únete&lt;/a&gt;</w:t>
-      </w:r>
-    </w:p>
-    <w:p>
-      <w:pPr>
-        <w:pStyle w:val="Compact"/>
-        <w:numPr>
-          <w:numId w:val="1113"/>
-          <w:ilvl w:val="0"/>
-        </w:numPr>
-      </w:pPr>
-      <w:r>
-        <w:t xml:space="preserve">Mal uso de alt cuando</w:t>
-      </w:r>
-      <w:r>
-        <w:t xml:space="preserve"> </w:t>
-      </w:r>
-      <w:r>
-        <w:rPr>
-          <w:b/>
-        </w:rPr>
-        <w:t xml:space="preserve">no aporta nada útil</w:t>
-      </w:r>
-    </w:p>
-    <w:p>
-      <w:pPr>
-        <w:pStyle w:val="SourceCode"/>
-      </w:pPr>
-      <w:r>
-        <w:rPr>
-          <w:rStyle w:val="VerbatimChar"/>
-        </w:rPr>
-        <w:t xml:space="preserve">&lt;p&gt;</w:t>
-      </w:r>
-      <w:r>
-        <w:br w:type="textWrapping"/>
-      </w:r>
-      <w:r>
-        <w:rPr>
-          <w:rStyle w:val="VerbatimChar"/>
-        </w:rPr>
-        <w:t xml:space="preserve">  Teléfono de contacto:</w:t>
-      </w:r>
-      <w:r>
-        <w:br w:type="textWrapping"/>
-      </w:r>
-      <w:r>
-        <w:rPr>
-          <w:rStyle w:val="VerbatimChar"/>
-        </w:rPr>
-        <w:t xml:space="preserve">  &lt;img src="./img/telefono.gif"</w:t>
-      </w:r>
-      <w:r>
-        <w:br w:type="textWrapping"/>
-      </w:r>
-      <w:r>
-        <w:rPr>
-          <w:rStyle w:val="VerbatimChar"/>
-        </w:rPr>
-        <w:t xml:space="preserve">    alt="Teléfono de contacto" /&gt;</w:t>
+        <w:t xml:space="preserve">  &lt;img src="./img/telefono.gif" alt="Teléfono de contacto" /&gt;</w:t>
       </w:r>
       <w:r>
         <w:br w:type="textWrapping"/>
@@ -6291,7 +6255,7 @@
         <w:rPr>
           <w:rStyle w:val="VerbatimChar"/>
         </w:rPr>
-        <w:t xml:space="preserve">  &lt;img src="./img/flecha-izq.gif"</w:t>
+        <w:t xml:space="preserve">  &lt;img src="./img/flecha-izq.gif" alt="Anterior" &gt;&lt;/a&gt;</w:t>
       </w:r>
       <w:r>
         <w:br w:type="textWrapping"/>
@@ -6300,7 +6264,7 @@
         <w:rPr>
           <w:rStyle w:val="VerbatimChar"/>
         </w:rPr>
-        <w:t xml:space="preserve">    alt="Anterior" &gt;&lt;/a&gt;</w:t>
+        <w:t xml:space="preserve">&lt;a href="indice.html"&gt;Índice&lt;/a&gt;</w:t>
       </w:r>
       <w:r>
         <w:br w:type="textWrapping"/>
@@ -6309,7 +6273,7 @@
         <w:rPr>
           <w:rStyle w:val="VerbatimChar"/>
         </w:rPr>
-        <w:t xml:space="preserve">&lt;a href="indice.html"&gt;Índice&lt;/a&gt;</w:t>
+        <w:t xml:space="preserve">&lt;a href="siguiente.html"&gt;</w:t>
       </w:r>
       <w:r>
         <w:br w:type="textWrapping"/>
@@ -6318,7 +6282,39 @@
         <w:rPr>
           <w:rStyle w:val="VerbatimChar"/>
         </w:rPr>
-        <w:t xml:space="preserve">&lt;a href="siguiente.html"&gt;</w:t>
+        <w:t xml:space="preserve">  &lt;img src="./img/flecha-der.gif" alt="Siguiente" &gt;&lt;/a&gt;</w:t>
+      </w:r>
+    </w:p>
+    <w:p>
+      <w:pPr>
+        <w:pStyle w:val="Compact"/>
+        <w:numPr>
+          <w:numId w:val="1120"/>
+          <w:ilvl w:val="0"/>
+        </w:numPr>
+      </w:pPr>
+      <w:r>
+        <w:t xml:space="preserve">Buen uso de alt cuando</w:t>
+      </w:r>
+      <w:r>
+        <w:t xml:space="preserve"> </w:t>
+      </w:r>
+      <w:r>
+        <w:rPr>
+          <w:b/>
+        </w:rPr>
+        <w:t xml:space="preserve">está vacío en imágenes decorativas</w:t>
+      </w:r>
+    </w:p>
+    <w:p>
+      <w:pPr>
+        <w:pStyle w:val="SourceCode"/>
+      </w:pPr>
+      <w:r>
+        <w:rPr>
+          <w:rStyle w:val="VerbatimChar"/>
+        </w:rPr>
+        <w:t xml:space="preserve">&lt;a href="unete.html"&gt;</w:t>
       </w:r>
       <w:r>
         <w:br w:type="textWrapping"/>
@@ -6327,7 +6323,39 @@
         <w:rPr>
           <w:rStyle w:val="VerbatimChar"/>
         </w:rPr>
-        <w:t xml:space="preserve">  &lt;img src="./img/flecha-der.gif"</w:t>
+        <w:t xml:space="preserve">  &lt;img src="./img/logo.png" alt="" /&gt;Únete&lt;/a&gt;</w:t>
+      </w:r>
+    </w:p>
+    <w:p>
+      <w:pPr>
+        <w:pStyle w:val="Compact"/>
+        <w:numPr>
+          <w:numId w:val="1121"/>
+          <w:ilvl w:val="0"/>
+        </w:numPr>
+      </w:pPr>
+      <w:r>
+        <w:t xml:space="preserve">Buen uso de alt cuando</w:t>
+      </w:r>
+      <w:r>
+        <w:t xml:space="preserve"> </w:t>
+      </w:r>
+      <w:r>
+        <w:rPr>
+          <w:b/>
+        </w:rPr>
+        <w:t xml:space="preserve">el texto es útil</w:t>
+      </w:r>
+    </w:p>
+    <w:p>
+      <w:pPr>
+        <w:pStyle w:val="SourceCode"/>
+      </w:pPr>
+      <w:r>
+        <w:rPr>
+          <w:rStyle w:val="VerbatimChar"/>
+        </w:rPr>
+        <w:t xml:space="preserve">&lt;p&gt;</w:t>
       </w:r>
       <w:r>
         <w:br w:type="textWrapping"/>
@@ -6336,39 +6364,7 @@
         <w:rPr>
           <w:rStyle w:val="VerbatimChar"/>
         </w:rPr>
-        <w:t xml:space="preserve">    alt="Siguiente" &gt;&lt;/a&gt;</w:t>
-      </w:r>
-    </w:p>
-    <w:p>
-      <w:pPr>
-        <w:pStyle w:val="Compact"/>
-        <w:numPr>
-          <w:numId w:val="1120"/>
-          <w:ilvl w:val="0"/>
-        </w:numPr>
-      </w:pPr>
-      <w:r>
-        <w:t xml:space="preserve">Buen uso de alt cuando</w:t>
-      </w:r>
-      <w:r>
-        <w:t xml:space="preserve"> </w:t>
-      </w:r>
-      <w:r>
-        <w:rPr>
-          <w:b/>
-        </w:rPr>
-        <w:t xml:space="preserve">está vacío en imágenes decorativas</w:t>
-      </w:r>
-    </w:p>
-    <w:p>
-      <w:pPr>
-        <w:pStyle w:val="SourceCode"/>
-      </w:pPr>
-      <w:r>
-        <w:rPr>
-          <w:rStyle w:val="VerbatimChar"/>
-        </w:rPr>
-        <w:t xml:space="preserve">&lt;a href="unete.html"&gt;</w:t>
+        <w:t xml:space="preserve">  Teléfono de contacto:</w:t>
       </w:r>
       <w:r>
         <w:br w:type="textWrapping"/>
@@ -6377,75 +6373,7 @@
         <w:rPr>
           <w:rStyle w:val="VerbatimChar"/>
         </w:rPr>
-        <w:t xml:space="preserve">  &lt;img src="./img/logo.png"</w:t>
-      </w:r>
-      <w:r>
-        <w:br w:type="textWrapping"/>
-      </w:r>
-      <w:r>
-        <w:rPr>
-          <w:rStyle w:val="VerbatimChar"/>
-        </w:rPr>
-        <w:t xml:space="preserve">    alt="" /&gt;Únete&lt;/a&gt;</w:t>
-      </w:r>
-    </w:p>
-    <w:p>
-      <w:pPr>
-        <w:pStyle w:val="Compact"/>
-        <w:numPr>
-          <w:numId w:val="1121"/>
-          <w:ilvl w:val="0"/>
-        </w:numPr>
-      </w:pPr>
-      <w:r>
-        <w:t xml:space="preserve">Buen uso de alt cuando</w:t>
-      </w:r>
-      <w:r>
-        <w:t xml:space="preserve"> </w:t>
-      </w:r>
-      <w:r>
-        <w:rPr>
-          <w:b/>
-        </w:rPr>
-        <w:t xml:space="preserve">el texto es útil</w:t>
-      </w:r>
-    </w:p>
-    <w:p>
-      <w:pPr>
-        <w:pStyle w:val="SourceCode"/>
-      </w:pPr>
-      <w:r>
-        <w:rPr>
-          <w:rStyle w:val="VerbatimChar"/>
-        </w:rPr>
-        <w:t xml:space="preserve">&lt;p&gt;</w:t>
-      </w:r>
-      <w:r>
-        <w:br w:type="textWrapping"/>
-      </w:r>
-      <w:r>
-        <w:rPr>
-          <w:rStyle w:val="VerbatimChar"/>
-        </w:rPr>
-        <w:t xml:space="preserve">  Teléfono de contacto:</w:t>
-      </w:r>
-      <w:r>
-        <w:br w:type="textWrapping"/>
-      </w:r>
-      <w:r>
-        <w:rPr>
-          <w:rStyle w:val="VerbatimChar"/>
-        </w:rPr>
-        <w:t xml:space="preserve">  &lt;img src="./img/telefono.gif"</w:t>
-      </w:r>
-      <w:r>
-        <w:br w:type="textWrapping"/>
-      </w:r>
-      <w:r>
-        <w:rPr>
-          <w:rStyle w:val="VerbatimChar"/>
-        </w:rPr>
-        <w:t xml:space="preserve">    alt="999123456" /&gt;</w:t>
+        <w:t xml:space="preserve">  &lt;img src="./img/telefono.gif" alt="999123456" /&gt;</w:t>
       </w:r>
       <w:r>
         <w:br w:type="textWrapping"/>
@@ -7166,16 +7094,7 @@
         <w:rPr>
           <w:rStyle w:val="VerbatimChar"/>
         </w:rPr>
-        <w:t xml:space="preserve">&lt;object data="img.png"</w:t>
-      </w:r>
-      <w:r>
-        <w:br w:type="textWrapping"/>
-      </w:r>
-      <w:r>
-        <w:rPr>
-          <w:rStyle w:val="VerbatimChar"/>
-        </w:rPr>
-        <w:t xml:space="preserve"> type="image/jpg" usemap="#map1" &gt;</w:t>
+        <w:t xml:space="preserve">&lt;object data="img.png" type="image/jpg" usemap="#map1" &gt;</w:t>
       </w:r>
       <w:r>
         <w:br w:type="textWrapping"/>
@@ -10424,7 +10343,25 @@
         <w:rPr>
           <w:rStyle w:val="VerbatimChar"/>
         </w:rPr>
-        <w:t xml:space="preserve">&lt;span id="descripcion1"&gt;El Diseño Centrado en el usuario tiene varias fases: planificación, diseño, prototipado, evaluación, implementación y lanzamiento, mantenimiento y seguimiento&lt;/span&gt;</w:t>
+        <w:t xml:space="preserve">&lt;span id="descripcion1"&gt;El Diseño Centrado en el usuario tiene varias fases:</w:t>
+      </w:r>
+      <w:r>
+        <w:br w:type="textWrapping"/>
+      </w:r>
+      <w:r>
+        <w:rPr>
+          <w:rStyle w:val="VerbatimChar"/>
+        </w:rPr>
+        <w:t xml:space="preserve">planificación, diseño, prototipado, evaluación,</w:t>
+      </w:r>
+      <w:r>
+        <w:br w:type="textWrapping"/>
+      </w:r>
+      <w:r>
+        <w:rPr>
+          <w:rStyle w:val="VerbatimChar"/>
+        </w:rPr>
+        <w:t xml:space="preserve">implementación y lanzamiento, mantenimiento y seguimiento&lt;/span&gt;</w:t>
       </w:r>
     </w:p>
     <w:p>
@@ -13835,7 +13772,7 @@
     </w:lvl>
   </w:abstractNum>
   <w:abstractNum w:abstractNumId="990">
-    <w:nsid w:val="14b951d7"/>
+    <w:nsid w:val="887c97ff"/>
     <w:multiLevelType w:val="multilevel"/>
     <w:lvl w:ilvl="0">
       <w:numFmt w:val="bullet"/>
@@ -13916,7 +13853,7 @@
     </w:lvl>
   </w:abstractNum>
   <w:abstractNum w:abstractNumId="991">
-    <w:nsid w:val="43d6d479"/>
+    <w:nsid w:val="22e935ea"/>
     <w:multiLevelType w:val="multilevel"/>
     <w:lvl w:ilvl="0">
       <w:numFmt w:val="bullet"/>

</xml_diff>